<commit_message>
Question 13 version 3 and Question 14 Version 1
Changed a couple comments and addded docstrings, comments to psuedo
code. Additonally begun Question 14
</commit_message>
<xml_diff>
--- a/Lab Sheet 7/Question 1 (13).docx
+++ b/Lab Sheet 7/Question 1 (13).docx
@@ -2,11 +2,9 @@
 <file path=word/document.xml><?xml version="1.0" encoding="utf-8"?>
 <w:document xmlns:wpc="http://schemas.microsoft.com/office/word/2010/wordprocessingCanvas" xmlns:mc="http://schemas.openxmlformats.org/markup-compatibility/2006" xmlns:o="urn:schemas-microsoft-com:office:office" xmlns:r="http://schemas.openxmlformats.org/officeDocument/2006/relationships" xmlns:m="http://schemas.openxmlformats.org/officeDocument/2006/math" xmlns:v="urn:schemas-microsoft-com:vml" xmlns:wp14="http://schemas.microsoft.com/office/word/2010/wordprocessingDrawing" xmlns:wp="http://schemas.openxmlformats.org/drawingml/2006/wordprocessingDrawing" xmlns:w10="urn:schemas-microsoft-com:office:word" xmlns:w="http://schemas.openxmlformats.org/wordprocessingml/2006/main" xmlns:w14="http://schemas.microsoft.com/office/word/2010/wordml" xmlns:w15="http://schemas.microsoft.com/office/word/2012/wordml" xmlns:wpg="http://schemas.microsoft.com/office/word/2010/wordprocessingGroup" xmlns:wpi="http://schemas.microsoft.com/office/word/2010/wordprocessingInk" xmlns:wne="http://schemas.microsoft.com/office/word/2006/wordml" xmlns:wps="http://schemas.microsoft.com/office/word/2010/wordprocessingShape" mc:Ignorable="w14 w15 wp14">
   <w:body>
-    <w:p>
-      <w:bookmarkStart w:id="0" w:name="_GoBack"/>
-    </w:p>
     <w:p/>
     <w:p/>
+    <w:p/>
     <w:p>
       <w:r>
         <w:t xml:space="preserve">CLASS </w:t>
@@ -106,6 +104,15 @@
       </w:pPr>
       <w:r>
         <w:tab/>
+        <w:t>‘’’takes input of two integers. Returns false or connects input. ‘’’</w:t>
+      </w:r>
+    </w:p>
+    <w:p>
+      <w:pPr>
+        <w:ind w:left="720"/>
+      </w:pPr>
+      <w:r>
+        <w:tab/>
       </w:r>
       <w:proofErr w:type="spellStart"/>
       <w:r>
@@ -432,6 +439,27 @@
       <w:pPr>
         <w:ind w:left="720"/>
       </w:pPr>
+    </w:p>
+    <w:p>
+      <w:pPr>
+        <w:ind w:left="720"/>
+      </w:pPr>
+      <w:r>
+        <w:tab/>
+        <w:t>//if input</w:t>
+      </w:r>
+      <w:r>
+        <w:t xml:space="preserve"> node</w:t>
+      </w:r>
+      <w:r>
+        <w:t xml:space="preserve"> </w:t>
+      </w:r>
+      <w:r>
+        <w:t>not</w:t>
+      </w:r>
+      <w:r>
+        <w:t xml:space="preserve"> in graph.</w:t>
+      </w:r>
       <w:r>
         <w:tab/>
       </w:r>
@@ -530,150 +558,160 @@
       </w:r>
       <w:r>
         <w:tab/>
-        <w:t>(1</w:t>
-      </w:r>
+        <w:t>(1)</w:t>
+      </w:r>
+    </w:p>
+    <w:p>
+      <w:pPr>
+        <w:ind w:left="720"/>
+      </w:pPr>
+      <w:r>
+        <w:tab/>
+      </w:r>
+      <w:proofErr w:type="gramStart"/>
+      <w:r>
+        <w:t>else</w:t>
+      </w:r>
+      <w:proofErr w:type="gramEnd"/>
+      <w:r>
+        <w:tab/>
+      </w:r>
+      <w:r>
+        <w:tab/>
+      </w:r>
+      <w:r>
+        <w:tab/>
+      </w:r>
+      <w:r>
+        <w:tab/>
+      </w:r>
+      <w:r>
+        <w:tab/>
+      </w:r>
+      <w:r>
+        <w:tab/>
+      </w:r>
+      <w:r>
+        <w:tab/>
+      </w:r>
+      <w:r>
+        <w:tab/>
+        <w:t>(1)</w:t>
+      </w:r>
+    </w:p>
+    <w:p>
+      <w:pPr>
+        <w:ind w:left="720"/>
+      </w:pPr>
+      <w:r>
+        <w:tab/>
+      </w:r>
+      <w:r>
+        <w:tab/>
+      </w:r>
+      <w:proofErr w:type="gramStart"/>
+      <w:r>
+        <w:t>firstVertice.connectedT</w:t>
+      </w:r>
+      <w:r>
+        <w:t>1</w:t>
+      </w:r>
+      <w:r>
+        <w:t>o</w:t>
+      </w:r>
+      <w:proofErr w:type="gramEnd"/>
+      <w:r>
+        <w:t xml:space="preserve"> append </w:t>
+      </w:r>
+      <w:proofErr w:type="spellStart"/>
+      <w:r>
+        <w:t>secondVertice</w:t>
+      </w:r>
+      <w:proofErr w:type="spellEnd"/>
+      <w:r>
+        <w:tab/>
+      </w:r>
+      <w:r>
+        <w:tab/>
+        <w:t>(1)</w:t>
+      </w:r>
+    </w:p>
+    <w:p>
+      <w:pPr>
+        <w:ind w:left="720"/>
+      </w:pPr>
+      <w:r>
+        <w:tab/>
+      </w:r>
+      <w:r>
+        <w:tab/>
+      </w:r>
+      <w:proofErr w:type="spellStart"/>
+      <w:proofErr w:type="gramStart"/>
+      <w:r>
+        <w:t>secondVertice.connectedTo</w:t>
+      </w:r>
+      <w:proofErr w:type="spellEnd"/>
+      <w:proofErr w:type="gramEnd"/>
+      <w:r>
+        <w:t xml:space="preserve"> append </w:t>
+      </w:r>
+      <w:proofErr w:type="spellStart"/>
+      <w:r>
+        <w:t>firstVertice</w:t>
+      </w:r>
+      <w:proofErr w:type="spellEnd"/>
+      <w:r>
+        <w:tab/>
+      </w:r>
+      <w:r>
+        <w:tab/>
+        <w:t>(1)</w:t>
+      </w:r>
+    </w:p>
+    <w:p>
+      <w:pPr>
+        <w:ind w:left="720"/>
+      </w:pPr>
+    </w:p>
+    <w:p>
+      <w:pPr>
+        <w:ind w:left="720"/>
+      </w:pPr>
+    </w:p>
+    <w:p>
+      <w:pPr>
+        <w:ind w:left="720"/>
+      </w:pPr>
+    </w:p>
+    <w:p>
+      <w:pPr>
+        <w:ind w:left="720"/>
+      </w:pPr>
+      <w:r>
+        <w:tab/>
+      </w:r>
+      <w:r>
+        <w:tab/>
+      </w:r>
+    </w:p>
+    <w:p>
+      <w:pPr>
+        <w:ind w:left="720"/>
+      </w:pPr>
+      <w:r>
+        <w:t>INSERTNODE (value)</w:t>
+      </w:r>
+    </w:p>
+    <w:p>
+      <w:pPr>
+        <w:ind w:left="720" w:firstLine="720"/>
+      </w:pPr>
+      <w:r>
+        <w:t>‘’’takes input of an integer and creates a vertice.’’’</w:t>
+      </w:r>
+      <w:bookmarkStart w:id="0" w:name="_GoBack"/>
       <w:bookmarkEnd w:id="0"/>
-      <w:r>
-        <w:t>)</w:t>
-      </w:r>
-    </w:p>
-    <w:p>
-      <w:pPr>
-        <w:ind w:left="720"/>
-      </w:pPr>
-      <w:r>
-        <w:tab/>
-      </w:r>
-      <w:proofErr w:type="gramStart"/>
-      <w:r>
-        <w:t>else</w:t>
-      </w:r>
-      <w:proofErr w:type="gramEnd"/>
-      <w:r>
-        <w:tab/>
-      </w:r>
-      <w:r>
-        <w:tab/>
-      </w:r>
-      <w:r>
-        <w:tab/>
-      </w:r>
-      <w:r>
-        <w:tab/>
-      </w:r>
-      <w:r>
-        <w:tab/>
-      </w:r>
-      <w:r>
-        <w:tab/>
-      </w:r>
-      <w:r>
-        <w:tab/>
-      </w:r>
-      <w:r>
-        <w:tab/>
-        <w:t>(1)</w:t>
-      </w:r>
-    </w:p>
-    <w:p>
-      <w:pPr>
-        <w:ind w:left="720"/>
-      </w:pPr>
-      <w:r>
-        <w:tab/>
-      </w:r>
-      <w:r>
-        <w:tab/>
-      </w:r>
-      <w:proofErr w:type="spellStart"/>
-      <w:proofErr w:type="gramStart"/>
-      <w:r>
-        <w:t>firstVertice.connectedTo</w:t>
-      </w:r>
-      <w:proofErr w:type="spellEnd"/>
-      <w:proofErr w:type="gramEnd"/>
-      <w:r>
-        <w:t xml:space="preserve"> append </w:t>
-      </w:r>
-      <w:proofErr w:type="spellStart"/>
-      <w:r>
-        <w:t>secondVertice</w:t>
-      </w:r>
-      <w:proofErr w:type="spellEnd"/>
-      <w:r>
-        <w:tab/>
-      </w:r>
-      <w:r>
-        <w:tab/>
-        <w:t>(1)</w:t>
-      </w:r>
-    </w:p>
-    <w:p>
-      <w:pPr>
-        <w:ind w:left="720"/>
-      </w:pPr>
-      <w:r>
-        <w:tab/>
-      </w:r>
-      <w:r>
-        <w:tab/>
-      </w:r>
-      <w:proofErr w:type="spellStart"/>
-      <w:proofErr w:type="gramStart"/>
-      <w:r>
-        <w:t>secondVertice.connectedTo</w:t>
-      </w:r>
-      <w:proofErr w:type="spellEnd"/>
-      <w:proofErr w:type="gramEnd"/>
-      <w:r>
-        <w:t xml:space="preserve"> append </w:t>
-      </w:r>
-      <w:proofErr w:type="spellStart"/>
-      <w:r>
-        <w:t>firstVertice</w:t>
-      </w:r>
-      <w:proofErr w:type="spellEnd"/>
-      <w:r>
-        <w:tab/>
-      </w:r>
-      <w:r>
-        <w:tab/>
-        <w:t>(1)</w:t>
-      </w:r>
-    </w:p>
-    <w:p>
-      <w:pPr>
-        <w:ind w:left="720"/>
-      </w:pPr>
-    </w:p>
-    <w:p>
-      <w:pPr>
-        <w:ind w:left="720"/>
-      </w:pPr>
-    </w:p>
-    <w:p>
-      <w:pPr>
-        <w:ind w:left="720"/>
-      </w:pPr>
-    </w:p>
-    <w:p>
-      <w:pPr>
-        <w:ind w:left="720"/>
-      </w:pPr>
-      <w:r>
-        <w:tab/>
-      </w:r>
-      <w:r>
-        <w:tab/>
-      </w:r>
-    </w:p>
-    <w:p>
-      <w:pPr>
-        <w:ind w:left="720"/>
-      </w:pPr>
-      <w:r>
-        <w:t>INSERTNODE (value)</w:t>
-      </w:r>
     </w:p>
     <w:p>
       <w:pPr>

</xml_diff>